<commit_message>
feat: Implement loan profile management with dynamic forms for general, person, and asset data, including document generation and new templates.
</commit_message>
<xml_diff>
--- a/ContractDraftingWebApp/media/doc_templates/1.BM01_Hop_dong_the_chap_bat_dong_san_3006.docx
+++ b/ContractDraftingWebApp/media/doc_templates/1.BM01_Hop_dong_the_chap_bat_dong_san_3006.docx
@@ -1076,6 +1076,15 @@
         <w:ind w:left="90"/>
         <w:rPr>
           <w:rFonts w:ascii="Times New Roman" w:eastAsia="Arial Unicode MS" w:hAnsi="Times New Roman"/>
+          <w:iCs/>
+          <w:sz w:val="18"/>
+          <w:szCs w:val="18"/>
+          <w:lang w:val="x-none" w:eastAsia="x-none"/>
+        </w:rPr>
+      </w:pPr>
+      <w:r>
+        <w:rPr>
+          <w:rFonts w:ascii="Times New Roman" w:eastAsia="Arial Unicode MS" w:hAnsi="Times New Roman"/>
           <w:b/>
           <w:bCs/>
           <w:iCs/>
@@ -1083,7 +1092,8 @@
           <w:szCs w:val="18"/>
           <w:lang w:val="x-none" w:eastAsia="x-none"/>
         </w:rPr>
-      </w:pPr>
+        <w:t>BÊN THẾ CHẤP</w:t>
+      </w:r>
       <w:r>
         <w:rPr>
           <w:rFonts w:ascii="Times New Roman" w:eastAsia="Arial Unicode MS" w:hAnsi="Times New Roman"/>
@@ -1094,13 +1104,57 @@
           <w:szCs w:val="18"/>
           <w:lang w:val="x-none" w:eastAsia="x-none"/>
         </w:rPr>
-        <w:t>BÊN THẾ CHẤP</w:t>
-      </w:r>
-    </w:p>
-    <w:p>
-      <w:pPr>
+        <w:t xml:space="preserve"> </w:t>
+      </w:r>
+      <w:r>
+        <w:rPr>
+          <w:rFonts w:ascii="Times New Roman" w:eastAsia="Arial Unicode MS" w:hAnsi="Times New Roman"/>
+          <w:iCs/>
+          <w:sz w:val="18"/>
+          <w:szCs w:val="18"/>
+          <w:lang w:val="x-none" w:eastAsia="x-none"/>
+        </w:rPr>
+        <w:t xml:space="preserve">{% for p in </w:t>
+      </w:r>
+      <w:r>
+        <w:rPr>
+          <w:rFonts w:ascii="Times New Roman" w:eastAsia="Arial Unicode MS" w:hAnsi="Times New Roman"/>
+          <w:iCs/>
+          <w:sz w:val="18"/>
+          <w:szCs w:val="18"/>
+          <w:lang w:val="x-none" w:eastAsia="x-none"/>
+        </w:rPr>
+        <w:t>bao_dam</w:t>
+      </w:r>
+      <w:r>
+        <w:rPr>
+          <w:rFonts w:ascii="Times New Roman" w:eastAsia="Arial Unicode MS" w:hAnsi="Times New Roman"/>
+          <w:iCs/>
+          <w:sz w:val="18"/>
+          <w:szCs w:val="18"/>
+          <w:lang w:val="x-none" w:eastAsia="x-none"/>
+        </w:rPr>
+        <w:t>_list</w:t>
+      </w:r>
+      <w:r>
+        <w:rPr>
+          <w:rFonts w:ascii="Times New Roman" w:eastAsia="Arial Unicode MS" w:hAnsi="Times New Roman"/>
+          <w:iCs/>
+          <w:sz w:val="18"/>
+          <w:szCs w:val="18"/>
+          <w:lang w:val="x-none" w:eastAsia="x-none"/>
+        </w:rPr>
+        <w:t xml:space="preserve"> %}</w:t>
+      </w:r>
+    </w:p>
+    <w:p>
+      <w:pPr>
+        <w:pStyle w:val="ListParagraph"/>
+        <w:numPr>
+          <w:ilvl w:val="0"/>
+          <w:numId w:val="36"/>
+        </w:numPr>
         <w:spacing w:after="0" w:line="240" w:lineRule="auto"/>
-        <w:ind w:left="90"/>
         <w:rPr>
           <w:rFonts w:ascii="Times New Roman" w:eastAsia="Arial Unicode MS" w:hAnsi="Times New Roman"/>
           <w:iCs/>
@@ -1112,12 +1166,14 @@
       <w:r>
         <w:rPr>
           <w:rFonts w:ascii="Times New Roman" w:eastAsia="Arial Unicode MS" w:hAnsi="Times New Roman"/>
+          <w:b/>
+          <w:bCs/>
           <w:iCs/>
           <w:sz w:val="18"/>
           <w:szCs w:val="18"/>
           <w:lang w:val="x-none" w:eastAsia="x-none"/>
         </w:rPr>
-        <w:t xml:space="preserve">{% for p in </w:t>
+        <w:t>Ông/Bà</w:t>
       </w:r>
       <w:r>
         <w:rPr>
@@ -1127,7 +1183,7 @@
           <w:szCs w:val="18"/>
           <w:lang w:val="x-none" w:eastAsia="x-none"/>
         </w:rPr>
-        <w:t>bao_dam</w:t>
+        <w:tab/>
       </w:r>
       <w:r>
         <w:rPr>
@@ -1137,7 +1193,7 @@
           <w:szCs w:val="18"/>
           <w:lang w:val="x-none" w:eastAsia="x-none"/>
         </w:rPr>
-        <w:t>_list</w:t>
+        <w:tab/>
       </w:r>
       <w:r>
         <w:rPr>
@@ -1147,309 +1203,39 @@
           <w:szCs w:val="18"/>
           <w:lang w:val="x-none" w:eastAsia="x-none"/>
         </w:rPr>
-        <w:t xml:space="preserve"> %}</w:t>
-      </w:r>
-    </w:p>
-    <w:tbl>
-      <w:tblPr>
-        <w:tblStyle w:val="TableGrid"/>
-        <w:tblW w:w="0" w:type="auto"/>
-        <w:tblBorders>
-          <w:top w:val="none" w:sz="0" w:space="0" w:color="auto"/>
-          <w:left w:val="none" w:sz="0" w:space="0" w:color="auto"/>
-          <w:bottom w:val="none" w:sz="0" w:space="0" w:color="auto"/>
-          <w:right w:val="none" w:sz="0" w:space="0" w:color="auto"/>
-          <w:insideH w:val="none" w:sz="0" w:space="0" w:color="auto"/>
-          <w:insideV w:val="none" w:sz="0" w:space="0" w:color="auto"/>
-        </w:tblBorders>
-        <w:tblLook w:val="04A0" w:firstRow="1" w:lastRow="0" w:firstColumn="1" w:lastColumn="0" w:noHBand="0" w:noVBand="1"/>
-      </w:tblPr>
-      <w:tblGrid>
-        <w:gridCol w:w="3351"/>
-        <w:gridCol w:w="330"/>
-        <w:gridCol w:w="6373"/>
-      </w:tblGrid>
-      <w:tr>
-        <w:tc>
-          <w:tcPr>
-            <w:tcW w:w="3351" w:type="dxa"/>
-          </w:tcPr>
-          <w:p>
-            <w:pPr>
-              <w:pStyle w:val="ListParagraph"/>
-              <w:numPr>
-                <w:ilvl w:val="0"/>
-                <w:numId w:val="36"/>
-              </w:numPr>
-              <w:spacing w:after="0" w:line="240" w:lineRule="auto"/>
-              <w:rPr>
-                <w:rFonts w:ascii="Times New Roman" w:eastAsia="Arial Unicode MS" w:hAnsi="Times New Roman"/>
-                <w:iCs/>
-                <w:sz w:val="18"/>
-                <w:szCs w:val="18"/>
-                <w:lang w:val="x-none" w:eastAsia="x-none"/>
-              </w:rPr>
-            </w:pPr>
-            <w:r>
-              <w:rPr>
-                <w:rFonts w:ascii="Times New Roman" w:eastAsia="Arial Unicode MS" w:hAnsi="Times New Roman"/>
-                <w:iCs/>
-                <w:sz w:val="18"/>
-                <w:szCs w:val="18"/>
-                <w:lang w:val="x-none" w:eastAsia="x-none"/>
-              </w:rPr>
-              <w:t>Ông/Bà</w:t>
-            </w:r>
-          </w:p>
-        </w:tc>
-        <w:tc>
-          <w:tcPr>
-            <w:tcW w:w="330" w:type="dxa"/>
-          </w:tcPr>
-          <w:p>
-            <w:pPr>
-              <w:spacing w:after="0" w:line="240" w:lineRule="auto"/>
-              <w:rPr>
-                <w:rFonts w:ascii="Times New Roman" w:eastAsia="Arial Unicode MS" w:hAnsi="Times New Roman"/>
-                <w:iCs/>
-                <w:sz w:val="18"/>
-                <w:szCs w:val="18"/>
-                <w:lang w:val="x-none" w:eastAsia="x-none"/>
-              </w:rPr>
-            </w:pPr>
-            <w:r>
-              <w:rPr>
-                <w:rFonts w:ascii="Times New Roman" w:eastAsia="Arial Unicode MS" w:hAnsi="Times New Roman"/>
-                <w:iCs/>
-                <w:sz w:val="18"/>
-                <w:szCs w:val="18"/>
-                <w:lang w:val="x-none" w:eastAsia="x-none"/>
-              </w:rPr>
-              <w:t>:</w:t>
-            </w:r>
-          </w:p>
-        </w:tc>
-        <w:tc>
-          <w:tcPr>
-            <w:tcW w:w="6373" w:type="dxa"/>
-          </w:tcPr>
-          <w:p>
-            <w:pPr>
-              <w:spacing w:after="0" w:line="240" w:lineRule="auto"/>
-              <w:rPr>
-                <w:rFonts w:ascii="Times New Roman" w:eastAsia="Arial Unicode MS" w:hAnsi="Times New Roman"/>
-                <w:b/>
-                <w:bCs/>
-                <w:iCs/>
-                <w:sz w:val="18"/>
-                <w:szCs w:val="18"/>
-                <w:lang w:val="x-none" w:eastAsia="x-none"/>
-              </w:rPr>
-            </w:pPr>
-            <w:r>
-              <w:rPr>
-                <w:rFonts w:ascii="Times New Roman" w:eastAsia="Arial Unicode MS" w:hAnsi="Times New Roman"/>
-                <w:b/>
-                <w:bCs/>
-                <w:iCs/>
-                <w:sz w:val="18"/>
-                <w:szCs w:val="18"/>
-                <w:lang w:val="x-none" w:eastAsia="x-none"/>
-              </w:rPr>
-              <w:t>{{ p.ho_ten }}</w:t>
-            </w:r>
-          </w:p>
-        </w:tc>
-      </w:tr>
-      <w:tr>
-        <w:tc>
-          <w:tcPr>
-            <w:tcW w:w="3351" w:type="dxa"/>
-          </w:tcPr>
-          <w:p>
-            <w:pPr>
-              <w:pStyle w:val="ListParagraph"/>
-              <w:numPr>
-                <w:ilvl w:val="0"/>
-                <w:numId w:val="36"/>
-              </w:numPr>
-              <w:spacing w:after="0" w:line="240" w:lineRule="auto"/>
-              <w:rPr>
-                <w:rFonts w:ascii="Times New Roman" w:eastAsia="Arial Unicode MS" w:hAnsi="Times New Roman"/>
-                <w:iCs/>
-                <w:sz w:val="18"/>
-                <w:szCs w:val="18"/>
-                <w:lang w:val="x-none" w:eastAsia="x-none"/>
-              </w:rPr>
-            </w:pPr>
-            <w:r>
-              <w:rPr>
-                <w:rFonts w:ascii="Times New Roman" w:eastAsia="Arial Unicode MS" w:hAnsi="Times New Roman"/>
-                <w:iCs/>
-                <w:sz w:val="18"/>
-                <w:szCs w:val="18"/>
-                <w:lang w:val="x-none" w:eastAsia="x-none"/>
-              </w:rPr>
-              <w:t>CCCD/CC/Hộ chiếu số</w:t>
-            </w:r>
-          </w:p>
-        </w:tc>
-        <w:tc>
-          <w:tcPr>
-            <w:tcW w:w="330" w:type="dxa"/>
-          </w:tcPr>
-          <w:p>
-            <w:pPr>
-              <w:spacing w:after="0" w:line="240" w:lineRule="auto"/>
-              <w:rPr>
-                <w:rFonts w:ascii="Times New Roman" w:eastAsia="Arial Unicode MS" w:hAnsi="Times New Roman"/>
-                <w:iCs/>
-                <w:sz w:val="18"/>
-                <w:szCs w:val="18"/>
-                <w:lang w:val="x-none" w:eastAsia="x-none"/>
-              </w:rPr>
-            </w:pPr>
-            <w:r>
-              <w:rPr>
-                <w:rFonts w:ascii="Times New Roman" w:eastAsia="Arial Unicode MS" w:hAnsi="Times New Roman"/>
-                <w:iCs/>
-                <w:sz w:val="18"/>
-                <w:szCs w:val="18"/>
-                <w:lang w:val="x-none" w:eastAsia="x-none"/>
-              </w:rPr>
-              <w:t>:</w:t>
-            </w:r>
-          </w:p>
-        </w:tc>
-        <w:tc>
-          <w:tcPr>
-            <w:tcW w:w="6373" w:type="dxa"/>
-          </w:tcPr>
-          <w:p>
-            <w:pPr>
-              <w:spacing w:after="0" w:line="240" w:lineRule="auto"/>
-              <w:rPr>
-                <w:rFonts w:ascii="Times New Roman" w:eastAsia="Arial Unicode MS" w:hAnsi="Times New Roman"/>
-                <w:iCs/>
-                <w:sz w:val="18"/>
-                <w:szCs w:val="18"/>
-                <w:lang w:val="x-none" w:eastAsia="x-none"/>
-              </w:rPr>
-            </w:pPr>
-            <w:r>
-              <w:rPr>
-                <w:rFonts w:ascii="Times New Roman" w:eastAsia="Arial Unicode MS" w:hAnsi="Times New Roman"/>
-                <w:iCs/>
-                <w:sz w:val="18"/>
-                <w:szCs w:val="18"/>
-                <w:lang w:val="x-none" w:eastAsia="x-none"/>
-              </w:rPr>
-              <w:t>{{ p.cccd_so }}</w:t>
-            </w:r>
-          </w:p>
-        </w:tc>
-      </w:tr>
-      <w:tr>
-        <w:tc>
-          <w:tcPr>
-            <w:tcW w:w="3351" w:type="dxa"/>
-          </w:tcPr>
-          <w:p>
-            <w:pPr>
-              <w:pStyle w:val="ListParagraph"/>
-              <w:numPr>
-                <w:ilvl w:val="0"/>
-                <w:numId w:val="36"/>
-              </w:numPr>
-              <w:spacing w:after="0" w:line="240" w:lineRule="auto"/>
-              <w:rPr>
-                <w:rFonts w:ascii="Times New Roman" w:eastAsia="Arial Unicode MS" w:hAnsi="Times New Roman"/>
-                <w:iCs/>
-                <w:sz w:val="18"/>
-                <w:szCs w:val="18"/>
-                <w:lang w:val="x-none" w:eastAsia="x-none"/>
-              </w:rPr>
-            </w:pPr>
-            <w:r>
-              <w:rPr>
-                <w:rFonts w:ascii="Times New Roman" w:eastAsia="Arial Unicode MS" w:hAnsi="Times New Roman"/>
-                <w:iCs/>
-                <w:sz w:val="18"/>
-                <w:szCs w:val="18"/>
-                <w:lang w:val="x-none" w:eastAsia="x-none"/>
-              </w:rPr>
-              <w:t>Địa chỉ thường trú</w:t>
-            </w:r>
-          </w:p>
-        </w:tc>
-        <w:tc>
-          <w:tcPr>
-            <w:tcW w:w="330" w:type="dxa"/>
-          </w:tcPr>
-          <w:p>
-            <w:pPr>
-              <w:spacing w:after="0" w:line="240" w:lineRule="auto"/>
-              <w:rPr>
-                <w:rFonts w:ascii="Times New Roman" w:eastAsia="Arial Unicode MS" w:hAnsi="Times New Roman"/>
-                <w:iCs/>
-                <w:sz w:val="18"/>
-                <w:szCs w:val="18"/>
-                <w:lang w:val="x-none" w:eastAsia="x-none"/>
-              </w:rPr>
-            </w:pPr>
-            <w:r>
-              <w:rPr>
-                <w:rFonts w:ascii="Times New Roman" w:eastAsia="Arial Unicode MS" w:hAnsi="Times New Roman"/>
-                <w:iCs/>
-                <w:sz w:val="18"/>
-                <w:szCs w:val="18"/>
-                <w:lang w:val="x-none" w:eastAsia="x-none"/>
-              </w:rPr>
-              <w:t>:</w:t>
-            </w:r>
-          </w:p>
-        </w:tc>
-        <w:tc>
-          <w:tcPr>
-            <w:tcW w:w="6373" w:type="dxa"/>
-          </w:tcPr>
-          <w:p>
-            <w:pPr>
-              <w:spacing w:after="0" w:line="240" w:lineRule="auto"/>
-              <w:rPr>
-                <w:rFonts w:ascii="Times New Roman" w:eastAsia="Arial Unicode MS" w:hAnsi="Times New Roman"/>
-                <w:iCs/>
-                <w:sz w:val="18"/>
-                <w:szCs w:val="18"/>
-                <w:lang w:val="x-none" w:eastAsia="x-none"/>
-              </w:rPr>
-            </w:pPr>
-            <w:r>
-              <w:rPr>
-                <w:rFonts w:ascii="Times New Roman" w:eastAsia="Arial Unicode MS" w:hAnsi="Times New Roman"/>
-                <w:iCs/>
-                <w:sz w:val="18"/>
-                <w:szCs w:val="18"/>
-                <w:lang w:val="x-none" w:eastAsia="x-none"/>
-              </w:rPr>
-              <w:t>{{ p.dia_chi_thuong_tru</w:t>
-            </w:r>
-            <w:r>
-              <w:rPr>
-                <w:rFonts w:ascii="Times New Roman" w:eastAsia="Arial Unicode MS" w:hAnsi="Times New Roman"/>
-                <w:iCs/>
-                <w:sz w:val="18"/>
-                <w:szCs w:val="18"/>
-                <w:lang w:val="x-none" w:eastAsia="x-none"/>
-              </w:rPr>
-              <w:t xml:space="preserve"> }}</w:t>
-            </w:r>
-          </w:p>
-        </w:tc>
-      </w:tr>
-    </w:tbl>
-    <w:p>
-      <w:pPr>
+        <w:tab/>
+      </w:r>
+      <w:r>
+        <w:rPr>
+          <w:rFonts w:ascii="Times New Roman" w:eastAsia="Arial Unicode MS" w:hAnsi="Times New Roman"/>
+          <w:iCs/>
+          <w:sz w:val="18"/>
+          <w:szCs w:val="18"/>
+          <w:lang w:val="x-none" w:eastAsia="x-none"/>
+        </w:rPr>
+        <w:tab/>
+        <w:t xml:space="preserve">        : </w:t>
+      </w:r>
+      <w:r>
+        <w:rPr>
+          <w:rFonts w:ascii="Times New Roman" w:eastAsia="Arial Unicode MS" w:hAnsi="Times New Roman"/>
+          <w:b/>
+          <w:bCs/>
+          <w:iCs/>
+          <w:sz w:val="18"/>
+          <w:szCs w:val="18"/>
+          <w:lang w:val="x-none" w:eastAsia="x-none"/>
+        </w:rPr>
+        <w:t>{{ p.ho_ten }}</w:t>
+      </w:r>
+    </w:p>
+    <w:p>
+      <w:pPr>
+        <w:pStyle w:val="ListParagraph"/>
+        <w:numPr>
+          <w:ilvl w:val="0"/>
+          <w:numId w:val="36"/>
+        </w:numPr>
         <w:spacing w:after="0" w:line="240" w:lineRule="auto"/>
         <w:rPr>
           <w:rFonts w:ascii="Times New Roman" w:eastAsia="Arial Unicode MS" w:hAnsi="Times New Roman"/>
@@ -1467,7 +1253,126 @@
           <w:szCs w:val="18"/>
           <w:lang w:val="x-none" w:eastAsia="x-none"/>
         </w:rPr>
-        <w:t>{% endfor %}</w:t>
+        <w:t>CCCD/CC/Hộ chiếu số</w:t>
+      </w:r>
+      <w:r>
+        <w:rPr>
+          <w:rFonts w:ascii="Times New Roman" w:eastAsia="Arial Unicode MS" w:hAnsi="Times New Roman"/>
+          <w:iCs/>
+          <w:sz w:val="18"/>
+          <w:szCs w:val="18"/>
+          <w:lang w:val="x-none" w:eastAsia="x-none"/>
+        </w:rPr>
+        <w:tab/>
+      </w:r>
+      <w:r>
+        <w:rPr>
+          <w:rFonts w:ascii="Times New Roman" w:eastAsia="Arial Unicode MS" w:hAnsi="Times New Roman"/>
+          <w:iCs/>
+          <w:sz w:val="18"/>
+          <w:szCs w:val="18"/>
+          <w:lang w:val="x-none" w:eastAsia="x-none"/>
+        </w:rPr>
+        <w:tab/>
+        <w:t xml:space="preserve">        : {{ p.cccd_so }}</w:t>
+      </w:r>
+    </w:p>
+    <w:p>
+      <w:pPr>
+        <w:pStyle w:val="ListParagraph"/>
+        <w:numPr>
+          <w:ilvl w:val="0"/>
+          <w:numId w:val="36"/>
+        </w:numPr>
+        <w:spacing w:after="0" w:line="240" w:lineRule="auto"/>
+        <w:rPr>
+          <w:rFonts w:ascii="Times New Roman" w:eastAsia="Arial Unicode MS" w:hAnsi="Times New Roman"/>
+          <w:iCs/>
+          <w:sz w:val="18"/>
+          <w:szCs w:val="18"/>
+          <w:lang w:val="x-none" w:eastAsia="x-none"/>
+        </w:rPr>
+      </w:pPr>
+      <w:r>
+        <w:rPr>
+          <w:rFonts w:ascii="Times New Roman" w:eastAsia="Arial Unicode MS" w:hAnsi="Times New Roman"/>
+          <w:iCs/>
+          <w:sz w:val="18"/>
+          <w:szCs w:val="18"/>
+          <w:lang w:val="x-none" w:eastAsia="x-none"/>
+        </w:rPr>
+        <w:t>Địa chỉ thường trú</w:t>
+      </w:r>
+      <w:r>
+        <w:rPr>
+          <w:rFonts w:ascii="Times New Roman" w:eastAsia="Arial Unicode MS" w:hAnsi="Times New Roman"/>
+          <w:iCs/>
+          <w:sz w:val="18"/>
+          <w:szCs w:val="18"/>
+          <w:lang w:val="x-none" w:eastAsia="x-none"/>
+        </w:rPr>
+        <w:tab/>
+      </w:r>
+      <w:r>
+        <w:rPr>
+          <w:rFonts w:ascii="Times New Roman" w:eastAsia="Arial Unicode MS" w:hAnsi="Times New Roman"/>
+          <w:iCs/>
+          <w:sz w:val="18"/>
+          <w:szCs w:val="18"/>
+          <w:lang w:val="x-none" w:eastAsia="x-none"/>
+        </w:rPr>
+        <w:tab/>
+      </w:r>
+      <w:r>
+        <w:rPr>
+          <w:rFonts w:ascii="Times New Roman" w:eastAsia="Arial Unicode MS" w:hAnsi="Times New Roman"/>
+          <w:iCs/>
+          <w:sz w:val="18"/>
+          <w:szCs w:val="18"/>
+          <w:lang w:val="x-none" w:eastAsia="x-none"/>
+        </w:rPr>
+        <w:tab/>
+        <w:t xml:space="preserve">        : {{ p.dia_chi_thuong_tru }}</w:t>
+      </w:r>
+      <w:r>
+        <w:rPr>
+          <w:rFonts w:ascii="Times New Roman" w:eastAsia="Arial Unicode MS" w:hAnsi="Times New Roman"/>
+          <w:iCs/>
+          <w:sz w:val="18"/>
+          <w:szCs w:val="18"/>
+          <w:lang w:val="x-none" w:eastAsia="x-none"/>
+        </w:rPr>
+        <w:t xml:space="preserve"> </w:t>
+      </w:r>
+      <w:r>
+        <w:rPr>
+          <w:rFonts w:ascii="Times New Roman" w:eastAsia="Arial Unicode MS" w:hAnsi="Times New Roman"/>
+          <w:iCs/>
+          <w:sz w:val="18"/>
+          <w:szCs w:val="18"/>
+          <w:lang w:val="x-none" w:eastAsia="x-none"/>
+        </w:rPr>
+        <w:t>{% endfor</w:t>
+      </w:r>
+      <w:r>
+        <w:rPr>
+          <w:rFonts w:ascii="Times New Roman" w:eastAsia="Arial Unicode MS" w:hAnsi="Times New Roman"/>
+          <w:iCs/>
+          <w:sz w:val="18"/>
+          <w:szCs w:val="18"/>
+          <w:lang w:val="x-none" w:eastAsia="x-none"/>
+        </w:rPr>
+        <w:t xml:space="preserve"> </w:t>
+      </w:r>
+      <w:r>
+        <w:rPr>
+          <w:rFonts w:ascii="Times New Roman" w:eastAsia="Arial Unicode MS" w:hAnsi="Times New Roman"/>
+          <w:iCs/>
+          <w:sz w:val="18"/>
+          <w:szCs w:val="18"/>
+          <w:lang w:val="x-none" w:eastAsia="x-none"/>
+        </w:rPr>
+        <w:t>%}</w:t>
       </w:r>
     </w:p>
     <w:p>
@@ -1559,6 +1464,380 @@
           <w:szCs w:val="18"/>
         </w:rPr>
         <w:t>NGHĨA VỤ ĐƯỢC BẢO ĐẢM</w:t>
+      </w:r>
+    </w:p>
+    <w:p>
+      <w:pPr>
+        <w:widowControl w:val="0"/>
+        <w:numPr>
+          <w:ilvl w:val="0"/>
+          <w:numId w:val="24"/>
+        </w:numPr>
+        <w:suppressAutoHyphens/>
+        <w:autoSpaceDN w:val="0"/>
+        <w:spacing w:after="0" w:line="240" w:lineRule="auto"/>
+        <w:ind w:left="284" w:hanging="284"/>
+        <w:textAlignment w:val="baseline"/>
+        <w:rPr>
+          <w:rFonts w:ascii="Times New Roman" w:eastAsia="Arial Unicode MS" w:hAnsi="Times New Roman"/>
+          <w:kern w:val="3"/>
+          <w:sz w:val="18"/>
+          <w:szCs w:val="18"/>
+          <w:lang w:bidi="en-US"/>
+        </w:rPr>
+      </w:pPr>
+      <w:r>
+        <w:rPr>
+          <w:rFonts w:ascii="Times New Roman" w:eastAsia="Arial Unicode MS" w:hAnsi="Times New Roman"/>
+          <w:kern w:val="3"/>
+          <w:sz w:val="18"/>
+          <w:szCs w:val="18"/>
+          <w:lang w:bidi="en-US"/>
+        </w:rPr>
+        <w:t xml:space="preserve">Bên thế chấp đồng ý dùng toàn bộ tài sản bảo đảm của mình để bảo đảm cho toàn bộ các nghĩa vụ của Bên được cấp tín dụng </w:t>
+      </w:r>
+      <w:r>
+        <w:rPr>
+          <w:rFonts w:ascii="Times New Roman" w:eastAsia="Arial Unicode MS" w:hAnsi="Times New Roman"/>
+          <w:kern w:val="3"/>
+          <w:sz w:val="18"/>
+          <w:szCs w:val="18"/>
+          <w:lang w:bidi="en-US"/>
+        </w:rPr>
+        <w:t xml:space="preserve">và/hoặc Bên thế chấp và/hoặc một trong các Bên thế chấp </w:t>
+      </w:r>
+      <w:r>
+        <w:rPr>
+          <w:rFonts w:ascii="Times New Roman" w:eastAsia="Arial Unicode MS" w:hAnsi="Times New Roman"/>
+          <w:kern w:val="3"/>
+          <w:sz w:val="18"/>
+          <w:szCs w:val="18"/>
+          <w:lang w:bidi="en-US"/>
+        </w:rPr>
+        <w:t>tại VIETBANK</w:t>
+      </w:r>
+      <w:r>
+        <w:rPr>
+          <w:rFonts w:ascii="Times New Roman" w:eastAsia="Arial Unicode MS" w:hAnsi="Times New Roman"/>
+          <w:kern w:val="3"/>
+          <w:sz w:val="18"/>
+          <w:szCs w:val="18"/>
+          <w:lang w:bidi="en-US"/>
+        </w:rPr>
+        <w:t xml:space="preserve">. Thông tin Bên được cấp tín dụng </w:t>
+      </w:r>
+      <w:r>
+        <w:rPr>
+          <w:rFonts w:ascii="Times New Roman" w:eastAsia="Arial Unicode MS" w:hAnsi="Times New Roman"/>
+          <w:kern w:val="3"/>
+          <w:sz w:val="18"/>
+          <w:szCs w:val="18"/>
+          <w:lang w:bidi="en-US"/>
+        </w:rPr>
+        <w:t>như sau</w:t>
+      </w:r>
+      <w:r>
+        <w:rPr>
+          <w:rFonts w:ascii="Times New Roman" w:eastAsia="Arial Unicode MS" w:hAnsi="Times New Roman"/>
+          <w:kern w:val="3"/>
+          <w:sz w:val="18"/>
+          <w:szCs w:val="18"/>
+          <w:lang w:bidi="en-US"/>
+        </w:rPr>
+        <w:t>:</w:t>
+      </w:r>
+      <w:r>
+        <w:rPr>
+          <w:rFonts w:ascii="Times New Roman" w:eastAsia="Arial Unicode MS" w:hAnsi="Times New Roman"/>
+          <w:kern w:val="3"/>
+          <w:sz w:val="18"/>
+          <w:szCs w:val="18"/>
+          <w:lang w:bidi="en-US"/>
+        </w:rPr>
+        <w:t xml:space="preserve"> </w:t>
+      </w:r>
+      <w:r>
+        <w:rPr>
+          <w:rFonts w:ascii="Times New Roman" w:eastAsia="Arial Unicode MS" w:hAnsi="Times New Roman"/>
+          <w:kern w:val="3"/>
+          <w:sz w:val="18"/>
+          <w:szCs w:val="18"/>
+          <w:lang w:bidi="en-US"/>
+        </w:rPr>
+        <w:t>{% for p in tin_dung_list %}</w:t>
+      </w:r>
+    </w:p>
+    <w:p>
+      <w:pPr>
+        <w:pStyle w:val="ListParagraph"/>
+        <w:widowControl w:val="0"/>
+        <w:numPr>
+          <w:ilvl w:val="0"/>
+          <w:numId w:val="36"/>
+        </w:numPr>
+        <w:suppressAutoHyphens/>
+        <w:autoSpaceDN w:val="0"/>
+        <w:spacing w:after="0" w:line="240" w:lineRule="auto"/>
+        <w:jc w:val="both"/>
+        <w:textAlignment w:val="baseline"/>
+        <w:rPr>
+          <w:rFonts w:ascii="Times New Roman" w:eastAsia="Arial Unicode MS" w:hAnsi="Times New Roman"/>
+          <w:kern w:val="3"/>
+          <w:sz w:val="18"/>
+          <w:szCs w:val="18"/>
+          <w:lang w:bidi="en-US"/>
+        </w:rPr>
+      </w:pPr>
+      <w:r>
+        <w:rPr>
+          <w:rFonts w:ascii="Times New Roman" w:eastAsia="Arial Unicode MS" w:hAnsi="Times New Roman"/>
+          <w:b/>
+          <w:bCs/>
+          <w:kern w:val="3"/>
+          <w:sz w:val="18"/>
+          <w:szCs w:val="18"/>
+          <w:lang w:bidi="en-US"/>
+        </w:rPr>
+        <w:t>Ông/Bà</w:t>
+      </w:r>
+      <w:r>
+        <w:rPr>
+          <w:rFonts w:ascii="Times New Roman" w:eastAsia="Arial Unicode MS" w:hAnsi="Times New Roman"/>
+          <w:kern w:val="3"/>
+          <w:sz w:val="18"/>
+          <w:szCs w:val="18"/>
+          <w:lang w:bidi="en-US"/>
+        </w:rPr>
+        <w:tab/>
+      </w:r>
+      <w:r>
+        <w:rPr>
+          <w:rFonts w:ascii="Times New Roman" w:eastAsia="Arial Unicode MS" w:hAnsi="Times New Roman"/>
+          <w:kern w:val="3"/>
+          <w:sz w:val="18"/>
+          <w:szCs w:val="18"/>
+          <w:lang w:bidi="en-US"/>
+        </w:rPr>
+        <w:tab/>
+      </w:r>
+      <w:r>
+        <w:rPr>
+          <w:rFonts w:ascii="Times New Roman" w:eastAsia="Arial Unicode MS" w:hAnsi="Times New Roman"/>
+          <w:kern w:val="3"/>
+          <w:sz w:val="18"/>
+          <w:szCs w:val="18"/>
+          <w:lang w:bidi="en-US"/>
+        </w:rPr>
+        <w:tab/>
+      </w:r>
+      <w:r>
+        <w:rPr>
+          <w:rFonts w:ascii="Times New Roman" w:eastAsia="Arial Unicode MS" w:hAnsi="Times New Roman"/>
+          <w:kern w:val="3"/>
+          <w:sz w:val="18"/>
+          <w:szCs w:val="18"/>
+          <w:lang w:bidi="en-US"/>
+        </w:rPr>
+        <w:tab/>
+        <w:t xml:space="preserve">        : </w:t>
+      </w:r>
+      <w:r>
+        <w:rPr>
+          <w:rFonts w:ascii="Times New Roman" w:eastAsia="Arial Unicode MS" w:hAnsi="Times New Roman"/>
+          <w:b/>
+          <w:bCs/>
+          <w:kern w:val="3"/>
+          <w:sz w:val="18"/>
+          <w:szCs w:val="18"/>
+          <w:lang w:bidi="en-US"/>
+        </w:rPr>
+        <w:t>{{ p.ho_ten }}</w:t>
+      </w:r>
+    </w:p>
+    <w:p>
+      <w:pPr>
+        <w:pStyle w:val="ListParagraph"/>
+        <w:widowControl w:val="0"/>
+        <w:numPr>
+          <w:ilvl w:val="0"/>
+          <w:numId w:val="36"/>
+        </w:numPr>
+        <w:suppressAutoHyphens/>
+        <w:autoSpaceDN w:val="0"/>
+        <w:spacing w:after="0" w:line="240" w:lineRule="auto"/>
+        <w:jc w:val="both"/>
+        <w:textAlignment w:val="baseline"/>
+        <w:rPr>
+          <w:rFonts w:ascii="Times New Roman" w:eastAsia="Arial Unicode MS" w:hAnsi="Times New Roman"/>
+          <w:kern w:val="3"/>
+          <w:sz w:val="18"/>
+          <w:szCs w:val="18"/>
+          <w:lang w:bidi="en-US"/>
+        </w:rPr>
+      </w:pPr>
+      <w:r>
+        <w:rPr>
+          <w:rFonts w:ascii="Times New Roman" w:eastAsia="Arial Unicode MS" w:hAnsi="Times New Roman"/>
+          <w:kern w:val="3"/>
+          <w:sz w:val="18"/>
+          <w:szCs w:val="18"/>
+          <w:lang w:bidi="en-US"/>
+        </w:rPr>
+        <w:t>CCCD/CC/Hộ chiếu số</w:t>
+      </w:r>
+      <w:r>
+        <w:rPr>
+          <w:rFonts w:ascii="Times New Roman" w:eastAsia="Arial Unicode MS" w:hAnsi="Times New Roman"/>
+          <w:kern w:val="3"/>
+          <w:sz w:val="18"/>
+          <w:szCs w:val="18"/>
+          <w:lang w:bidi="en-US"/>
+        </w:rPr>
+        <w:tab/>
+      </w:r>
+      <w:r>
+        <w:rPr>
+          <w:rFonts w:ascii="Times New Roman" w:eastAsia="Arial Unicode MS" w:hAnsi="Times New Roman"/>
+          <w:kern w:val="3"/>
+          <w:sz w:val="18"/>
+          <w:szCs w:val="18"/>
+          <w:lang w:bidi="en-US"/>
+        </w:rPr>
+        <w:tab/>
+        <w:t xml:space="preserve">        : {{ </w:t>
+      </w:r>
+      <w:r>
+        <w:rPr>
+          <w:rFonts w:ascii="Times New Roman" w:eastAsia="Arial Unicode MS" w:hAnsi="Times New Roman"/>
+          <w:iCs/>
+          <w:sz w:val="18"/>
+          <w:szCs w:val="18"/>
+          <w:lang w:val="x-none" w:eastAsia="x-none"/>
+        </w:rPr>
+        <w:t>p.cccd_so</w:t>
+      </w:r>
+      <w:r>
+        <w:rPr>
+          <w:rFonts w:ascii="Times New Roman" w:eastAsia="Arial Unicode MS" w:hAnsi="Times New Roman"/>
+          <w:kern w:val="3"/>
+          <w:sz w:val="18"/>
+          <w:szCs w:val="18"/>
+          <w:lang w:bidi="en-US"/>
+        </w:rPr>
+        <w:t xml:space="preserve"> }}</w:t>
+      </w:r>
+    </w:p>
+    <w:p>
+      <w:pPr>
+        <w:pStyle w:val="ListParagraph"/>
+        <w:widowControl w:val="0"/>
+        <w:numPr>
+          <w:ilvl w:val="0"/>
+          <w:numId w:val="36"/>
+        </w:numPr>
+        <w:suppressAutoHyphens/>
+        <w:autoSpaceDN w:val="0"/>
+        <w:spacing w:after="0" w:line="240" w:lineRule="auto"/>
+        <w:jc w:val="both"/>
+        <w:textAlignment w:val="baseline"/>
+        <w:rPr>
+          <w:rFonts w:ascii="Times New Roman" w:eastAsia="Arial Unicode MS" w:hAnsi="Times New Roman"/>
+          <w:kern w:val="3"/>
+          <w:sz w:val="18"/>
+          <w:szCs w:val="18"/>
+          <w:lang w:bidi="en-US"/>
+        </w:rPr>
+      </w:pPr>
+      <w:r>
+        <w:rPr>
+          <w:rFonts w:ascii="Times New Roman" w:eastAsia="Arial Unicode MS" w:hAnsi="Times New Roman"/>
+          <w:kern w:val="3"/>
+          <w:sz w:val="18"/>
+          <w:szCs w:val="18"/>
+          <w:lang w:bidi="en-US"/>
+        </w:rPr>
+        <w:t>Địa chỉ thường trú</w:t>
+      </w:r>
+      <w:r>
+        <w:rPr>
+          <w:rFonts w:ascii="Times New Roman" w:eastAsia="Arial Unicode MS" w:hAnsi="Times New Roman"/>
+          <w:kern w:val="3"/>
+          <w:sz w:val="18"/>
+          <w:szCs w:val="18"/>
+          <w:lang w:bidi="en-US"/>
+        </w:rPr>
+        <w:tab/>
+      </w:r>
+      <w:r>
+        <w:rPr>
+          <w:rFonts w:ascii="Times New Roman" w:eastAsia="Arial Unicode MS" w:hAnsi="Times New Roman"/>
+          <w:kern w:val="3"/>
+          <w:sz w:val="18"/>
+          <w:szCs w:val="18"/>
+          <w:lang w:bidi="en-US"/>
+        </w:rPr>
+        <w:tab/>
+      </w:r>
+      <w:r>
+        <w:rPr>
+          <w:rFonts w:ascii="Times New Roman" w:eastAsia="Arial Unicode MS" w:hAnsi="Times New Roman"/>
+          <w:kern w:val="3"/>
+          <w:sz w:val="18"/>
+          <w:szCs w:val="18"/>
+          <w:lang w:bidi="en-US"/>
+        </w:rPr>
+        <w:tab/>
+        <w:t xml:space="preserve">        : {{ </w:t>
+      </w:r>
+      <w:r>
+        <w:rPr>
+          <w:rFonts w:ascii="Times New Roman" w:eastAsia="Arial Unicode MS" w:hAnsi="Times New Roman"/>
+          <w:iCs/>
+          <w:sz w:val="18"/>
+          <w:szCs w:val="18"/>
+          <w:lang w:val="x-none" w:eastAsia="x-none"/>
+        </w:rPr>
+        <w:t>p.dia_chi_thuong_tru</w:t>
+      </w:r>
+      <w:r>
+        <w:rPr>
+          <w:rFonts w:ascii="Times New Roman" w:eastAsia="Arial Unicode MS" w:hAnsi="Times New Roman"/>
+          <w:kern w:val="3"/>
+          <w:sz w:val="18"/>
+          <w:szCs w:val="18"/>
+          <w:lang w:bidi="en-US"/>
+        </w:rPr>
+        <w:t xml:space="preserve"> }</w:t>
+      </w:r>
+      <w:r>
+        <w:rPr>
+          <w:rFonts w:ascii="Times New Roman" w:eastAsia="Arial Unicode MS" w:hAnsi="Times New Roman"/>
+          <w:iCs/>
+          <w:sz w:val="18"/>
+          <w:szCs w:val="18"/>
+          <w:lang w:val="x-none" w:eastAsia="x-none"/>
+        </w:rPr>
+        <w:t>}</w:t>
+      </w:r>
+      <w:r>
+        <w:rPr>
+          <w:rFonts w:ascii="Times New Roman" w:eastAsia="Arial Unicode MS" w:hAnsi="Times New Roman"/>
+          <w:iCs/>
+          <w:sz w:val="18"/>
+          <w:szCs w:val="18"/>
+          <w:lang w:val="x-none" w:eastAsia="x-none"/>
+        </w:rPr>
+        <w:t xml:space="preserve"> </w:t>
+      </w:r>
+      <w:r>
+        <w:rPr>
+          <w:rFonts w:ascii="Times New Roman" w:eastAsia="Arial Unicode MS" w:hAnsi="Times New Roman"/>
+          <w:iCs/>
+          <w:sz w:val="18"/>
+          <w:szCs w:val="18"/>
+          <w:lang w:val="x-none" w:eastAsia="x-none"/>
+        </w:rPr>
+        <w:t>{% endfor %}</w:t>
       </w:r>
     </w:p>
     <w:p>
@@ -1590,509 +1869,6 @@
           <w:szCs w:val="18"/>
           <w:lang w:bidi="en-US"/>
         </w:rPr>
-        <w:t xml:space="preserve">Bên thế chấp đồng ý dùng toàn bộ tài sản bảo đảm của mình để bảo đảm cho toàn bộ các nghĩa vụ của Bên được cấp tín dụng </w:t>
-      </w:r>
-      <w:r>
-        <w:rPr>
-          <w:rFonts w:ascii="Times New Roman" w:eastAsia="Arial Unicode MS" w:hAnsi="Times New Roman"/>
-          <w:kern w:val="3"/>
-          <w:sz w:val="18"/>
-          <w:szCs w:val="18"/>
-          <w:lang w:bidi="en-US"/>
-        </w:rPr>
-        <w:t xml:space="preserve">và/hoặc Bên thế chấp và/hoặc một trong các Bên thế chấp </w:t>
-      </w:r>
-      <w:r>
-        <w:rPr>
-          <w:rFonts w:ascii="Times New Roman" w:eastAsia="Arial Unicode MS" w:hAnsi="Times New Roman"/>
-          <w:kern w:val="3"/>
-          <w:sz w:val="18"/>
-          <w:szCs w:val="18"/>
-          <w:lang w:bidi="en-US"/>
-        </w:rPr>
-        <w:t>tại VIETBANK</w:t>
-      </w:r>
-      <w:r>
-        <w:rPr>
-          <w:rFonts w:ascii="Times New Roman" w:eastAsia="Arial Unicode MS" w:hAnsi="Times New Roman"/>
-          <w:kern w:val="3"/>
-          <w:sz w:val="18"/>
-          <w:szCs w:val="18"/>
-          <w:lang w:bidi="en-US"/>
-        </w:rPr>
-        <w:t xml:space="preserve">. Thông tin Bên được cấp tín dụng </w:t>
-      </w:r>
-      <w:r>
-        <w:rPr>
-          <w:rFonts w:ascii="Times New Roman" w:eastAsia="Arial Unicode MS" w:hAnsi="Times New Roman"/>
-          <w:kern w:val="3"/>
-          <w:sz w:val="18"/>
-          <w:szCs w:val="18"/>
-          <w:lang w:bidi="en-US"/>
-        </w:rPr>
-        <w:t>như sau</w:t>
-      </w:r>
-      <w:r>
-        <w:rPr>
-          <w:rFonts w:ascii="Times New Roman" w:eastAsia="Arial Unicode MS" w:hAnsi="Times New Roman"/>
-          <w:kern w:val="3"/>
-          <w:sz w:val="18"/>
-          <w:szCs w:val="18"/>
-          <w:lang w:bidi="en-US"/>
-        </w:rPr>
-        <w:t>:</w:t>
-      </w:r>
-    </w:p>
-    <w:p>
-      <w:pPr>
-        <w:widowControl w:val="0"/>
-        <w:suppressAutoHyphens/>
-        <w:autoSpaceDN w:val="0"/>
-        <w:spacing w:after="0" w:line="240" w:lineRule="auto"/>
-        <w:jc w:val="both"/>
-        <w:textAlignment w:val="baseline"/>
-        <w:rPr>
-          <w:rFonts w:ascii="Times New Roman" w:eastAsia="Arial Unicode MS" w:hAnsi="Times New Roman"/>
-          <w:kern w:val="3"/>
-          <w:sz w:val="18"/>
-          <w:szCs w:val="18"/>
-          <w:lang w:bidi="en-US"/>
-        </w:rPr>
-      </w:pPr>
-      <w:r>
-        <w:rPr>
-          <w:rFonts w:ascii="Times New Roman" w:eastAsia="Arial Unicode MS" w:hAnsi="Times New Roman"/>
-          <w:kern w:val="3"/>
-          <w:sz w:val="18"/>
-          <w:szCs w:val="18"/>
-          <w:lang w:bidi="en-US"/>
-        </w:rPr>
-        <w:t>{% for p in</w:t>
-      </w:r>
-      <w:r>
-        <w:rPr>
-          <w:rFonts w:ascii="Times New Roman" w:eastAsia="Arial Unicode MS" w:hAnsi="Times New Roman"/>
-          <w:kern w:val="3"/>
-          <w:sz w:val="18"/>
-          <w:szCs w:val="18"/>
-          <w:lang w:bidi="en-US"/>
-        </w:rPr>
-        <w:t xml:space="preserve"> tin_dung</w:t>
-      </w:r>
-      <w:r>
-        <w:rPr>
-          <w:rFonts w:ascii="Times New Roman" w:eastAsia="Arial Unicode MS" w:hAnsi="Times New Roman"/>
-          <w:kern w:val="3"/>
-          <w:sz w:val="18"/>
-          <w:szCs w:val="18"/>
-          <w:lang w:bidi="en-US"/>
-        </w:rPr>
-        <w:t>_list</w:t>
-      </w:r>
-      <w:r>
-        <w:rPr>
-          <w:rFonts w:ascii="Times New Roman" w:eastAsia="Arial Unicode MS" w:hAnsi="Times New Roman"/>
-          <w:kern w:val="3"/>
-          <w:sz w:val="18"/>
-          <w:szCs w:val="18"/>
-          <w:lang w:bidi="en-US"/>
-        </w:rPr>
-        <w:t xml:space="preserve"> %}</w:t>
-      </w:r>
-    </w:p>
-    <w:tbl>
-      <w:tblPr>
-        <w:tblStyle w:val="TableGrid"/>
-        <w:tblW w:w="0" w:type="auto"/>
-        <w:tblBorders>
-          <w:top w:val="none" w:sz="0" w:space="0" w:color="auto"/>
-          <w:left w:val="none" w:sz="0" w:space="0" w:color="auto"/>
-          <w:bottom w:val="none" w:sz="0" w:space="0" w:color="auto"/>
-          <w:right w:val="none" w:sz="0" w:space="0" w:color="auto"/>
-          <w:insideH w:val="none" w:sz="0" w:space="0" w:color="auto"/>
-          <w:insideV w:val="none" w:sz="0" w:space="0" w:color="auto"/>
-        </w:tblBorders>
-        <w:tblLook w:val="04A0" w:firstRow="1" w:lastRow="0" w:firstColumn="1" w:lastColumn="0" w:noHBand="0" w:noVBand="1"/>
-      </w:tblPr>
-      <w:tblGrid>
-        <w:gridCol w:w="3351"/>
-        <w:gridCol w:w="472"/>
-        <w:gridCol w:w="6231"/>
-      </w:tblGrid>
-      <w:tr>
-        <w:tc>
-          <w:tcPr>
-            <w:tcW w:w="3351" w:type="dxa"/>
-          </w:tcPr>
-          <w:p>
-            <w:pPr>
-              <w:pStyle w:val="ListParagraph"/>
-              <w:widowControl w:val="0"/>
-              <w:numPr>
-                <w:ilvl w:val="0"/>
-                <w:numId w:val="36"/>
-              </w:numPr>
-              <w:suppressAutoHyphens/>
-              <w:autoSpaceDN w:val="0"/>
-              <w:spacing w:after="0" w:line="240" w:lineRule="auto"/>
-              <w:jc w:val="both"/>
-              <w:textAlignment w:val="baseline"/>
-              <w:rPr>
-                <w:rFonts w:ascii="Times New Roman" w:eastAsia="Arial Unicode MS" w:hAnsi="Times New Roman"/>
-                <w:b/>
-                <w:bCs/>
-                <w:kern w:val="3"/>
-                <w:sz w:val="18"/>
-                <w:szCs w:val="18"/>
-                <w:lang w:bidi="en-US"/>
-              </w:rPr>
-            </w:pPr>
-            <w:r>
-              <w:rPr>
-                <w:rFonts w:ascii="Times New Roman" w:eastAsia="Arial Unicode MS" w:hAnsi="Times New Roman"/>
-                <w:b/>
-                <w:bCs/>
-                <w:kern w:val="3"/>
-                <w:sz w:val="18"/>
-                <w:szCs w:val="18"/>
-                <w:lang w:bidi="en-US"/>
-              </w:rPr>
-              <w:t>Ông/Bà</w:t>
-            </w:r>
-          </w:p>
-        </w:tc>
-        <w:tc>
-          <w:tcPr>
-            <w:tcW w:w="472" w:type="dxa"/>
-          </w:tcPr>
-          <w:p>
-            <w:pPr>
-              <w:widowControl w:val="0"/>
-              <w:suppressAutoHyphens/>
-              <w:autoSpaceDN w:val="0"/>
-              <w:spacing w:after="0" w:line="240" w:lineRule="auto"/>
-              <w:jc w:val="both"/>
-              <w:textAlignment w:val="baseline"/>
-              <w:rPr>
-                <w:rFonts w:ascii="Times New Roman" w:eastAsia="Arial Unicode MS" w:hAnsi="Times New Roman"/>
-                <w:kern w:val="3"/>
-                <w:sz w:val="18"/>
-                <w:szCs w:val="18"/>
-                <w:lang w:bidi="en-US"/>
-              </w:rPr>
-            </w:pPr>
-            <w:r>
-              <w:rPr>
-                <w:rFonts w:ascii="Times New Roman" w:eastAsia="Arial Unicode MS" w:hAnsi="Times New Roman"/>
-                <w:kern w:val="3"/>
-                <w:sz w:val="18"/>
-                <w:szCs w:val="18"/>
-                <w:lang w:bidi="en-US"/>
-              </w:rPr>
-              <w:t>:</w:t>
-            </w:r>
-          </w:p>
-        </w:tc>
-        <w:tc>
-          <w:tcPr>
-            <w:tcW w:w="6231" w:type="dxa"/>
-          </w:tcPr>
-          <w:p>
-            <w:pPr>
-              <w:widowControl w:val="0"/>
-              <w:suppressAutoHyphens/>
-              <w:autoSpaceDN w:val="0"/>
-              <w:spacing w:after="0" w:line="240" w:lineRule="auto"/>
-              <w:jc w:val="both"/>
-              <w:textAlignment w:val="baseline"/>
-              <w:rPr>
-                <w:rFonts w:ascii="Times New Roman" w:eastAsia="Arial Unicode MS" w:hAnsi="Times New Roman"/>
-                <w:b/>
-                <w:bCs/>
-                <w:kern w:val="3"/>
-                <w:sz w:val="18"/>
-                <w:szCs w:val="18"/>
-                <w:lang w:bidi="en-US"/>
-              </w:rPr>
-            </w:pPr>
-            <w:r>
-              <w:rPr>
-                <w:rFonts w:ascii="Times New Roman" w:eastAsia="Arial Unicode MS" w:hAnsi="Times New Roman"/>
-                <w:b/>
-                <w:bCs/>
-                <w:kern w:val="3"/>
-                <w:sz w:val="18"/>
-                <w:szCs w:val="18"/>
-                <w:lang w:bidi="en-US"/>
-              </w:rPr>
-              <w:t>{{ p.ho_ten }}</w:t>
-            </w:r>
-          </w:p>
-        </w:tc>
-      </w:tr>
-      <w:tr>
-        <w:tc>
-          <w:tcPr>
-            <w:tcW w:w="3351" w:type="dxa"/>
-          </w:tcPr>
-          <w:p>
-            <w:pPr>
-              <w:pStyle w:val="ListParagraph"/>
-              <w:widowControl w:val="0"/>
-              <w:numPr>
-                <w:ilvl w:val="0"/>
-                <w:numId w:val="36"/>
-              </w:numPr>
-              <w:suppressAutoHyphens/>
-              <w:autoSpaceDN w:val="0"/>
-              <w:spacing w:after="0" w:line="240" w:lineRule="auto"/>
-              <w:jc w:val="both"/>
-              <w:textAlignment w:val="baseline"/>
-              <w:rPr>
-                <w:rFonts w:ascii="Times New Roman" w:eastAsia="Arial Unicode MS" w:hAnsi="Times New Roman"/>
-                <w:kern w:val="3"/>
-                <w:sz w:val="18"/>
-                <w:szCs w:val="18"/>
-                <w:lang w:bidi="en-US"/>
-              </w:rPr>
-            </w:pPr>
-            <w:r>
-              <w:rPr>
-                <w:rFonts w:ascii="Times New Roman" w:eastAsia="Arial Unicode MS" w:hAnsi="Times New Roman"/>
-                <w:kern w:val="3"/>
-                <w:sz w:val="18"/>
-                <w:szCs w:val="18"/>
-                <w:lang w:bidi="en-US"/>
-              </w:rPr>
-              <w:t>CCCD/CC/Hộ chiếu số</w:t>
-            </w:r>
-          </w:p>
-        </w:tc>
-        <w:tc>
-          <w:tcPr>
-            <w:tcW w:w="472" w:type="dxa"/>
-          </w:tcPr>
-          <w:p>
-            <w:pPr>
-              <w:widowControl w:val="0"/>
-              <w:suppressAutoHyphens/>
-              <w:autoSpaceDN w:val="0"/>
-              <w:spacing w:after="0" w:line="240" w:lineRule="auto"/>
-              <w:jc w:val="both"/>
-              <w:textAlignment w:val="baseline"/>
-              <w:rPr>
-                <w:rFonts w:ascii="Times New Roman" w:eastAsia="Arial Unicode MS" w:hAnsi="Times New Roman"/>
-                <w:kern w:val="3"/>
-                <w:sz w:val="18"/>
-                <w:szCs w:val="18"/>
-                <w:lang w:bidi="en-US"/>
-              </w:rPr>
-            </w:pPr>
-            <w:r>
-              <w:rPr>
-                <w:rFonts w:ascii="Times New Roman" w:eastAsia="Arial Unicode MS" w:hAnsi="Times New Roman"/>
-                <w:kern w:val="3"/>
-                <w:sz w:val="18"/>
-                <w:szCs w:val="18"/>
-                <w:lang w:bidi="en-US"/>
-              </w:rPr>
-              <w:t>:</w:t>
-            </w:r>
-          </w:p>
-        </w:tc>
-        <w:tc>
-          <w:tcPr>
-            <w:tcW w:w="6231" w:type="dxa"/>
-          </w:tcPr>
-          <w:p>
-            <w:pPr>
-              <w:widowControl w:val="0"/>
-              <w:suppressAutoHyphens/>
-              <w:autoSpaceDN w:val="0"/>
-              <w:spacing w:after="0" w:line="240" w:lineRule="auto"/>
-              <w:jc w:val="both"/>
-              <w:textAlignment w:val="baseline"/>
-              <w:rPr>
-                <w:rFonts w:ascii="Times New Roman" w:eastAsia="Arial Unicode MS" w:hAnsi="Times New Roman"/>
-                <w:kern w:val="3"/>
-                <w:sz w:val="18"/>
-                <w:szCs w:val="18"/>
-                <w:lang w:bidi="en-US"/>
-              </w:rPr>
-            </w:pPr>
-            <w:r>
-              <w:rPr>
-                <w:rFonts w:ascii="Times New Roman" w:eastAsia="Arial Unicode MS" w:hAnsi="Times New Roman"/>
-                <w:kern w:val="3"/>
-                <w:sz w:val="18"/>
-                <w:szCs w:val="18"/>
-                <w:lang w:bidi="en-US"/>
-              </w:rPr>
-              <w:t>{{ p.cccd_so }}</w:t>
-            </w:r>
-          </w:p>
-        </w:tc>
-      </w:tr>
-      <w:tr>
-        <w:tc>
-          <w:tcPr>
-            <w:tcW w:w="3351" w:type="dxa"/>
-          </w:tcPr>
-          <w:p>
-            <w:pPr>
-              <w:pStyle w:val="ListParagraph"/>
-              <w:widowControl w:val="0"/>
-              <w:numPr>
-                <w:ilvl w:val="0"/>
-                <w:numId w:val="36"/>
-              </w:numPr>
-              <w:suppressAutoHyphens/>
-              <w:autoSpaceDN w:val="0"/>
-              <w:spacing w:after="0" w:line="240" w:lineRule="auto"/>
-              <w:jc w:val="both"/>
-              <w:textAlignment w:val="baseline"/>
-              <w:rPr>
-                <w:rFonts w:ascii="Times New Roman" w:eastAsia="Arial Unicode MS" w:hAnsi="Times New Roman"/>
-                <w:kern w:val="3"/>
-                <w:sz w:val="18"/>
-                <w:szCs w:val="18"/>
-                <w:lang w:bidi="en-US"/>
-              </w:rPr>
-            </w:pPr>
-            <w:r>
-              <w:rPr>
-                <w:rFonts w:ascii="Times New Roman" w:eastAsia="Arial Unicode MS" w:hAnsi="Times New Roman"/>
-                <w:kern w:val="3"/>
-                <w:sz w:val="18"/>
-                <w:szCs w:val="18"/>
-                <w:lang w:bidi="en-US"/>
-              </w:rPr>
-              <w:t>Địa chỉ thường trú</w:t>
-            </w:r>
-          </w:p>
-        </w:tc>
-        <w:tc>
-          <w:tcPr>
-            <w:tcW w:w="472" w:type="dxa"/>
-          </w:tcPr>
-          <w:p>
-            <w:pPr>
-              <w:widowControl w:val="0"/>
-              <w:suppressAutoHyphens/>
-              <w:autoSpaceDN w:val="0"/>
-              <w:spacing w:after="0" w:line="240" w:lineRule="auto"/>
-              <w:jc w:val="both"/>
-              <w:textAlignment w:val="baseline"/>
-              <w:rPr>
-                <w:rFonts w:ascii="Times New Roman" w:eastAsia="Arial Unicode MS" w:hAnsi="Times New Roman"/>
-                <w:kern w:val="3"/>
-                <w:sz w:val="18"/>
-                <w:szCs w:val="18"/>
-                <w:lang w:bidi="en-US"/>
-              </w:rPr>
-            </w:pPr>
-            <w:r>
-              <w:rPr>
-                <w:rFonts w:ascii="Times New Roman" w:eastAsia="Arial Unicode MS" w:hAnsi="Times New Roman"/>
-                <w:kern w:val="3"/>
-                <w:sz w:val="18"/>
-                <w:szCs w:val="18"/>
-                <w:lang w:bidi="en-US"/>
-              </w:rPr>
-              <w:t>:</w:t>
-            </w:r>
-          </w:p>
-        </w:tc>
-        <w:tc>
-          <w:tcPr>
-            <w:tcW w:w="6231" w:type="dxa"/>
-          </w:tcPr>
-          <w:p>
-            <w:pPr>
-              <w:widowControl w:val="0"/>
-              <w:suppressAutoHyphens/>
-              <w:autoSpaceDN w:val="0"/>
-              <w:spacing w:after="0" w:line="240" w:lineRule="auto"/>
-              <w:jc w:val="both"/>
-              <w:textAlignment w:val="baseline"/>
-              <w:rPr>
-                <w:rFonts w:ascii="Times New Roman" w:eastAsia="Arial Unicode MS" w:hAnsi="Times New Roman"/>
-                <w:kern w:val="3"/>
-                <w:sz w:val="18"/>
-                <w:szCs w:val="18"/>
-                <w:lang w:bidi="en-US"/>
-              </w:rPr>
-            </w:pPr>
-            <w:r>
-              <w:rPr>
-                <w:rFonts w:ascii="Times New Roman" w:eastAsia="Arial Unicode MS" w:hAnsi="Times New Roman"/>
-                <w:kern w:val="3"/>
-                <w:sz w:val="18"/>
-                <w:szCs w:val="18"/>
-                <w:lang w:bidi="en-US"/>
-              </w:rPr>
-              <w:t>{{ p.dia_chi_thuong_tru }}</w:t>
-            </w:r>
-          </w:p>
-        </w:tc>
-      </w:tr>
-    </w:tbl>
-    <w:p>
-      <w:pPr>
-        <w:widowControl w:val="0"/>
-        <w:suppressAutoHyphens/>
-        <w:autoSpaceDN w:val="0"/>
-        <w:spacing w:after="0" w:line="240" w:lineRule="auto"/>
-        <w:jc w:val="both"/>
-        <w:textAlignment w:val="baseline"/>
-        <w:rPr>
-          <w:rFonts w:ascii="Times New Roman" w:eastAsia="Arial Unicode MS" w:hAnsi="Times New Roman"/>
-          <w:kern w:val="3"/>
-          <w:sz w:val="18"/>
-          <w:szCs w:val="18"/>
-          <w:lang w:bidi="en-US"/>
-        </w:rPr>
-      </w:pPr>
-      <w:r>
-        <w:rPr>
-          <w:rFonts w:ascii="Times New Roman" w:eastAsia="Arial Unicode MS" w:hAnsi="Times New Roman"/>
-          <w:kern w:val="3"/>
-          <w:sz w:val="18"/>
-          <w:szCs w:val="18"/>
-          <w:lang w:bidi="en-US"/>
-        </w:rPr>
-        <w:t>{% endfor %}</w:t>
-      </w:r>
-    </w:p>
-    <w:p>
-      <w:pPr>
-        <w:widowControl w:val="0"/>
-        <w:numPr>
-          <w:ilvl w:val="0"/>
-          <w:numId w:val="24"/>
-        </w:numPr>
-        <w:suppressAutoHyphens/>
-        <w:autoSpaceDN w:val="0"/>
-        <w:spacing w:after="0" w:line="240" w:lineRule="auto"/>
-        <w:ind w:left="284" w:hanging="284"/>
-        <w:jc w:val="both"/>
-        <w:textAlignment w:val="baseline"/>
-        <w:rPr>
-          <w:rFonts w:ascii="Times New Roman" w:eastAsia="Arial Unicode MS" w:hAnsi="Times New Roman"/>
-          <w:kern w:val="3"/>
-          <w:sz w:val="18"/>
-          <w:szCs w:val="18"/>
-          <w:lang w:bidi="en-US"/>
-        </w:rPr>
-      </w:pPr>
-      <w:r>
-        <w:rPr>
-          <w:rFonts w:ascii="Times New Roman" w:eastAsia="Arial Unicode MS" w:hAnsi="Times New Roman"/>
-          <w:kern w:val="3"/>
-          <w:sz w:val="18"/>
-          <w:szCs w:val="18"/>
-          <w:lang w:bidi="en-US"/>
-        </w:rPr>
         <w:t>Nghĩa vụ được bảo đảm bao gồm:</w:t>
       </w:r>
     </w:p>
@@ -3442,7 +3218,25 @@
           <w:sz w:val="18"/>
           <w:szCs w:val="18"/>
         </w:rPr>
-        <w:t>{{ as.dia_chi_tai_san }}</w:t>
+        <w:t>{{ as.dia_chi_t</w:t>
+      </w:r>
+      <w:r>
+        <w:rPr>
+          <w:rFonts w:ascii="Times New Roman" w:eastAsia="Arial Unicode MS" w:hAnsi="Times New Roman"/>
+          <w:b/>
+          <w:sz w:val="18"/>
+          <w:szCs w:val="18"/>
+        </w:rPr>
+        <w:t>hua_dat</w:t>
+      </w:r>
+      <w:r>
+        <w:rPr>
+          <w:rFonts w:ascii="Times New Roman" w:eastAsia="Arial Unicode MS" w:hAnsi="Times New Roman"/>
+          <w:b/>
+          <w:sz w:val="18"/>
+          <w:szCs w:val="18"/>
+        </w:rPr>
+        <w:t xml:space="preserve"> }}</w:t>
       </w:r>
     </w:p>
     <w:p>
@@ -3492,7 +3286,25 @@
           <w:sz w:val="18"/>
           <w:szCs w:val="18"/>
         </w:rPr>
-        <w:t>Một nghìn ba trăm bảy mươi tám</w:t>
+        <w:t xml:space="preserve">{{ </w:t>
+      </w:r>
+      <w:r>
+        <w:rPr>
+          <w:rFonts w:ascii="Times New Roman" w:eastAsia="Arial Unicode MS" w:hAnsi="Times New Roman"/>
+          <w:b/>
+          <w:sz w:val="18"/>
+          <w:szCs w:val="18"/>
+        </w:rPr>
+        <w:t xml:space="preserve">as.dien_tich_thua_dat </w:t>
+      </w:r>
+      <w:r>
+        <w:rPr>
+          <w:rFonts w:ascii="Times New Roman" w:eastAsia="Arial Unicode MS" w:hAnsi="Times New Roman"/>
+          <w:b/>
+          <w:sz w:val="18"/>
+          <w:szCs w:val="18"/>
+        </w:rPr>
+        <w:t>| num2words }}</w:t>
       </w:r>
       <w:r>
         <w:rPr>
@@ -3541,7 +3353,6 @@
           <w:sz w:val="18"/>
           <w:szCs w:val="18"/>
         </w:rPr>
-        <w:lastRenderedPageBreak/>
         <w:t xml:space="preserve">Hình thức sử dụng: </w:t>
       </w:r>
       <w:r>
@@ -3695,6 +3506,7 @@
           <w:sz w:val="18"/>
           <w:szCs w:val="18"/>
         </w:rPr>
+        <w:lastRenderedPageBreak/>
         <w:t>Thời hạn sử dụng</w:t>
       </w:r>
       <w:r>
@@ -3924,15 +3736,31 @@
           <w:sz w:val="18"/>
           <w:szCs w:val="18"/>
         </w:rPr>
-        <w:t xml:space="preserve">Loại tài sản: </w:t>
-      </w:r>
-      <w:r>
-        <w:rPr>
-          <w:rFonts w:ascii="Times New Roman" w:eastAsia="Arial Unicode MS" w:hAnsi="Times New Roman"/>
-          <w:sz w:val="18"/>
-          <w:szCs w:val="18"/>
-        </w:rPr>
-        <w:t xml:space="preserve">______ </w:t>
+        <w:t>Loại tài sản:</w:t>
+      </w:r>
+      <w:r>
+        <w:rPr>
+          <w:rFonts w:ascii="Times New Roman" w:eastAsia="Arial Unicode MS" w:hAnsi="Times New Roman"/>
+          <w:sz w:val="18"/>
+          <w:szCs w:val="18"/>
+        </w:rPr>
+        <w:t xml:space="preserve"> {{ as.</w:t>
+      </w:r>
+      <w:r>
+        <w:rPr>
+          <w:rFonts w:ascii="Times New Roman" w:eastAsia="Arial Unicode MS" w:hAnsi="Times New Roman"/>
+          <w:sz w:val="18"/>
+          <w:szCs w:val="18"/>
+        </w:rPr>
+        <w:t>loai_tai_san_glvd</w:t>
+      </w:r>
+      <w:r>
+        <w:rPr>
+          <w:rFonts w:ascii="Times New Roman" w:eastAsia="Arial Unicode MS" w:hAnsi="Times New Roman"/>
+          <w:sz w:val="18"/>
+          <w:szCs w:val="18"/>
+        </w:rPr>
+        <w:t>}}</w:t>
       </w:r>
     </w:p>
     <w:p>
@@ -3980,7 +3808,34 @@
           <w:sz w:val="18"/>
           <w:szCs w:val="18"/>
         </w:rPr>
-        <w:t>______</w:t>
+        <w:t>{{ as.</w:t>
+      </w:r>
+      <w:r>
+        <w:t xml:space="preserve"> </w:t>
+      </w:r>
+      <w:r>
+        <w:rPr>
+          <w:rFonts w:ascii="Times New Roman" w:eastAsia="Arial Unicode MS" w:hAnsi="Times New Roman"/>
+          <w:sz w:val="18"/>
+          <w:szCs w:val="18"/>
+        </w:rPr>
+        <w:t>dia_chi_tai_san</w:t>
+      </w:r>
+      <w:r>
+        <w:rPr>
+          <w:rFonts w:ascii="Times New Roman" w:eastAsia="Arial Unicode MS" w:hAnsi="Times New Roman"/>
+          <w:sz w:val="18"/>
+          <w:szCs w:val="18"/>
+        </w:rPr>
+        <w:t>_glvd</w:t>
+      </w:r>
+      <w:r>
+        <w:rPr>
+          <w:rFonts w:ascii="Times New Roman" w:eastAsia="Arial Unicode MS" w:hAnsi="Times New Roman"/>
+          <w:sz w:val="18"/>
+          <w:szCs w:val="18"/>
+        </w:rPr>
+        <w:t xml:space="preserve"> }}</w:t>
       </w:r>
     </w:p>
     <w:p>
@@ -4012,7 +3867,34 @@
           <w:sz w:val="18"/>
           <w:szCs w:val="18"/>
         </w:rPr>
-        <w:t>______</w:t>
+        <w:t>{{ as.</w:t>
+      </w:r>
+      <w:r>
+        <w:t xml:space="preserve"> </w:t>
+      </w:r>
+      <w:r>
+        <w:rPr>
+          <w:rFonts w:ascii="Times New Roman" w:eastAsia="Arial Unicode MS" w:hAnsi="Times New Roman"/>
+          <w:sz w:val="18"/>
+          <w:szCs w:val="18"/>
+        </w:rPr>
+        <w:t>dien_tich_xd_tsglvd</w:t>
+      </w:r>
+      <w:r>
+        <w:rPr>
+          <w:rFonts w:ascii="Times New Roman" w:eastAsia="Arial Unicode MS" w:hAnsi="Times New Roman"/>
+          <w:sz w:val="18"/>
+          <w:szCs w:val="18"/>
+        </w:rPr>
+        <w:t xml:space="preserve"> }}</w:t>
+      </w:r>
+      <w:r>
+        <w:rPr>
+          <w:rFonts w:ascii="Times New Roman" w:eastAsia="Arial Unicode MS" w:hAnsi="Times New Roman"/>
+          <w:sz w:val="18"/>
+          <w:szCs w:val="18"/>
+        </w:rPr>
+        <w:t xml:space="preserve"> m2</w:t>
       </w:r>
       <w:r>
         <w:rPr>
@@ -4021,15 +3903,23 @@
           <w:szCs w:val="18"/>
         </w:rPr>
         <w:tab/>
-        <w:t xml:space="preserve">Tổng diện tích sử dụng:  </w:t>
-      </w:r>
-      <w:r>
-        <w:rPr>
-          <w:rFonts w:ascii="Times New Roman" w:eastAsia="Arial Unicode MS" w:hAnsi="Times New Roman"/>
-          <w:sz w:val="18"/>
-          <w:szCs w:val="18"/>
-        </w:rPr>
-        <w:t>______</w:t>
+        <w:t>Tổng diện tích sử dụng:</w:t>
+      </w:r>
+      <w:r>
+        <w:rPr>
+          <w:rFonts w:ascii="Times New Roman" w:eastAsia="Arial Unicode MS" w:hAnsi="Times New Roman"/>
+          <w:sz w:val="18"/>
+          <w:szCs w:val="18"/>
+        </w:rPr>
+        <w:t xml:space="preserve"> {{ as.dien_tich_sd_tsglvd }}</w:t>
+      </w:r>
+      <w:r>
+        <w:rPr>
+          <w:rFonts w:ascii="Times New Roman" w:eastAsia="Arial Unicode MS" w:hAnsi="Times New Roman"/>
+          <w:sz w:val="18"/>
+          <w:szCs w:val="18"/>
+        </w:rPr>
+        <w:t xml:space="preserve"> m2</w:t>
       </w:r>
     </w:p>
     <w:p>
@@ -4039,7 +3929,7 @@
           <w:numId w:val="4"/>
         </w:numPr>
         <w:spacing w:after="0" w:line="240" w:lineRule="auto"/>
-        <w:ind w:hanging="270"/>
+        <w:ind w:left="426" w:hanging="270"/>
         <w:jc w:val="both"/>
         <w:rPr>
           <w:rFonts w:ascii="Times New Roman" w:eastAsia="Arial Unicode MS" w:hAnsi="Times New Roman"/>
@@ -4053,83 +3943,66 @@
           <w:sz w:val="18"/>
           <w:szCs w:val="18"/>
         </w:rPr>
-        <w:t xml:space="preserve">Kết cấu nhà: </w:t>
-      </w:r>
-      <w:r>
-        <w:rPr>
-          <w:rFonts w:ascii="Times New Roman" w:eastAsia="Arial Unicode MS" w:hAnsi="Times New Roman"/>
-          <w:sz w:val="18"/>
-          <w:szCs w:val="18"/>
-        </w:rPr>
-        <w:t>______</w:t>
-      </w:r>
-      <w:r>
-        <w:rPr>
-          <w:rFonts w:ascii="Times New Roman" w:eastAsia="Arial Unicode MS" w:hAnsi="Times New Roman"/>
-          <w:sz w:val="18"/>
-          <w:szCs w:val="18"/>
-        </w:rPr>
-        <w:t xml:space="preserve">    Số tầng: ______</w:t>
-      </w:r>
-    </w:p>
-    <w:p>
-      <w:pPr>
-        <w:spacing w:after="0" w:line="240" w:lineRule="auto"/>
-        <w:ind w:left="426"/>
-        <w:jc w:val="both"/>
-        <w:rPr>
-          <w:rFonts w:ascii="Times New Roman" w:eastAsia="Arial Unicode MS" w:hAnsi="Times New Roman"/>
-          <w:sz w:val="18"/>
-          <w:szCs w:val="18"/>
-        </w:rPr>
-      </w:pPr>
-      <w:r>
-        <w:rPr>
-          <w:rFonts w:ascii="Times New Roman" w:eastAsia="Arial Unicode MS" w:hAnsi="Times New Roman"/>
-          <w:sz w:val="18"/>
-          <w:szCs w:val="18"/>
-        </w:rPr>
-        <w:t xml:space="preserve">Các giấy tờ chứng minh quyền sử dụng đất, quyền sở hữu tài sản được liệt kê tại </w:t>
-      </w:r>
-      <w:r>
-        <w:rPr>
-          <w:rFonts w:ascii="Times New Roman" w:eastAsia="Arial Unicode MS" w:hAnsi="Times New Roman"/>
-          <w:sz w:val="18"/>
-          <w:szCs w:val="18"/>
-        </w:rPr>
-        <w:t>Đ</w:t>
-      </w:r>
-      <w:r>
-        <w:rPr>
-          <w:rFonts w:ascii="Times New Roman" w:eastAsia="Arial Unicode MS" w:hAnsi="Times New Roman"/>
-          <w:sz w:val="18"/>
-          <w:szCs w:val="18"/>
-        </w:rPr>
-        <w:t xml:space="preserve">iểm b </w:t>
-      </w:r>
-      <w:r>
-        <w:rPr>
-          <w:rFonts w:ascii="Times New Roman" w:eastAsia="Arial Unicode MS" w:hAnsi="Times New Roman"/>
-          <w:sz w:val="18"/>
-          <w:szCs w:val="18"/>
-        </w:rPr>
-        <w:t>K</w:t>
-      </w:r>
-      <w:r>
-        <w:rPr>
-          <w:rFonts w:ascii="Times New Roman" w:eastAsia="Arial Unicode MS" w:hAnsi="Times New Roman"/>
-          <w:sz w:val="18"/>
-          <w:szCs w:val="18"/>
-        </w:rPr>
-        <w:t>hoản 2 Điều này</w:t>
-      </w:r>
-      <w:r>
-        <w:rPr>
-          <w:rFonts w:ascii="Times New Roman" w:eastAsia="Arial Unicode MS" w:hAnsi="Times New Roman"/>
-          <w:sz w:val="18"/>
-          <w:szCs w:val="18"/>
-        </w:rPr>
-        <w:t>.</w:t>
+        <w:t>Kết cấu nhà</w:t>
+      </w:r>
+      <w:r>
+        <w:rPr>
+          <w:rFonts w:ascii="Times New Roman" w:eastAsia="Arial Unicode MS" w:hAnsi="Times New Roman"/>
+          <w:sz w:val="18"/>
+          <w:szCs w:val="18"/>
+        </w:rPr>
+        <w:t>: {{ as.ket_cau_nha_tsglvd }}</w:t>
+      </w:r>
+      <w:r>
+        <w:rPr>
+          <w:rFonts w:ascii="Times New Roman" w:eastAsia="Arial Unicode MS" w:hAnsi="Times New Roman"/>
+          <w:sz w:val="18"/>
+          <w:szCs w:val="18"/>
+        </w:rPr>
+        <w:t xml:space="preserve">    Số tầng:</w:t>
+      </w:r>
+      <w:r>
+        <w:rPr>
+          <w:rFonts w:ascii="Times New Roman" w:eastAsia="Arial Unicode MS" w:hAnsi="Times New Roman"/>
+          <w:sz w:val="18"/>
+          <w:szCs w:val="18"/>
+        </w:rPr>
+        <w:t xml:space="preserve"> {{ as.</w:t>
+      </w:r>
+      <w:r>
+        <w:t xml:space="preserve"> </w:t>
+      </w:r>
+      <w:r>
+        <w:rPr>
+          <w:rFonts w:ascii="Times New Roman" w:eastAsia="Arial Unicode MS" w:hAnsi="Times New Roman"/>
+          <w:sz w:val="18"/>
+          <w:szCs w:val="18"/>
+        </w:rPr>
+        <w:t>so_tang_tsglvd }}</w:t>
+      </w:r>
+      <w:r>
+        <w:rPr>
+          <w:rFonts w:ascii="Times New Roman" w:eastAsia="Arial Unicode MS" w:hAnsi="Times New Roman"/>
+          <w:sz w:val="18"/>
+          <w:szCs w:val="18"/>
+        </w:rPr>
+        <w:t>{%</w:t>
+      </w:r>
+      <w:r>
+        <w:rPr>
+          <w:rFonts w:ascii="Times New Roman" w:eastAsia="Arial Unicode MS" w:hAnsi="Times New Roman"/>
+          <w:sz w:val="18"/>
+          <w:szCs w:val="18"/>
+        </w:rPr>
+        <w:t>p</w:t>
+      </w:r>
+      <w:r>
+        <w:rPr>
+          <w:rFonts w:ascii="Times New Roman" w:eastAsia="Arial Unicode MS" w:hAnsi="Times New Roman"/>
+          <w:sz w:val="18"/>
+          <w:szCs w:val="18"/>
+        </w:rPr>
+        <w:t xml:space="preserve"> endfor %}</w:t>
       </w:r>
     </w:p>
     <w:p>
@@ -4148,23 +4021,15 @@
           <w:sz w:val="18"/>
           <w:szCs w:val="18"/>
         </w:rPr>
-        <w:t>{%</w:t>
-      </w:r>
-      <w:r>
-        <w:rPr>
-          <w:rFonts w:ascii="Times New Roman" w:eastAsia="Arial Unicode MS" w:hAnsi="Times New Roman"/>
-          <w:sz w:val="18"/>
-          <w:szCs w:val="18"/>
-        </w:rPr>
-        <w:t>p</w:t>
-      </w:r>
-      <w:r>
-        <w:rPr>
-          <w:rFonts w:ascii="Times New Roman" w:eastAsia="Arial Unicode MS" w:hAnsi="Times New Roman"/>
-          <w:sz w:val="18"/>
-          <w:szCs w:val="18"/>
-        </w:rPr>
-        <w:t xml:space="preserve"> endfor %}</w:t>
+        <w:t>Các giấy tờ chứng minh quyền sử dụng đất, quyền sở hữu tài sản được liệt kê tại Điểm b Khoản 2 Điều này</w:t>
+      </w:r>
+      <w:r>
+        <w:rPr>
+          <w:rFonts w:ascii="Times New Roman" w:eastAsia="Arial Unicode MS" w:hAnsi="Times New Roman"/>
+          <w:sz w:val="18"/>
+          <w:szCs w:val="18"/>
+        </w:rPr>
+        <w:t>.</w:t>
       </w:r>
     </w:p>
     <w:p>
@@ -6079,7 +5944,6 @@
           <w:szCs w:val="18"/>
           <w:lang w:bidi="en-US"/>
         </w:rPr>
-        <w:lastRenderedPageBreak/>
         <w:t>Bên thế chấ</w:t>
       </w:r>
       <w:r>
@@ -6232,6 +6096,7 @@
           <w:sz w:val="18"/>
           <w:szCs w:val="18"/>
         </w:rPr>
+        <w:lastRenderedPageBreak/>
         <w:t>Trường hợp thời hạn bảo hiểm cho TSBĐ hết hạn trước khi Bên thế chấp</w:t>
       </w:r>
       <w:r>
@@ -8311,7 +8176,6 @@
           <w:szCs w:val="18"/>
           <w:lang w:bidi="en-US"/>
         </w:rPr>
-        <w:lastRenderedPageBreak/>
         <w:t>Trong trường hợp Bên thế chấp có nhiều tổ chức, cá nhân cùng là đồng chủ sở hữu của TSBĐ thì khi thực hiện giải chấp TSBĐ, Bên thế chấp đồng ý rằng một, một số hoặc tất cả các đồng chủ sở hữu có quyền yêu cầu VIETBANK bàn giao các giấy tờ TSBĐ</w:t>
       </w:r>
       <w:r>
@@ -8410,6 +8274,7 @@
           <w:szCs w:val="18"/>
           <w:lang w:bidi="en-US"/>
         </w:rPr>
+        <w:lastRenderedPageBreak/>
         <w:t>Việc bàn giao giấy tờ TSBĐ giữa các đồng chủ sở hữu/người thừa kế do các đồng chủ sở hữu/người thừa kế tự thực hiện và tự chịu trách nhiệm.</w:t>
       </w:r>
       <w:r>
@@ -10249,7 +10114,6 @@
           <w:sz w:val="18"/>
           <w:szCs w:val="18"/>
         </w:rPr>
-        <w:lastRenderedPageBreak/>
         <w:t xml:space="preserve">Bên được cấp tín dụng không thực hiện hoặc thực hiện không đúng, không đầy đủ các nghĩa vụ được quy định tại </w:t>
       </w:r>
       <w:r>
@@ -10485,7 +10349,16 @@
           <w:sz w:val="18"/>
           <w:szCs w:val="18"/>
         </w:rPr>
-        <w:t>, người đại diện theo pháp luật có khả năng phải chịu trách nhiệm hình sự</w:t>
+        <w:t xml:space="preserve">, người đại diện theo pháp luật có khả năng phải chịu trách nhiệm hình </w:t>
+      </w:r>
+      <w:r>
+        <w:rPr>
+          <w:rFonts w:ascii="Times New Roman" w:eastAsia="Arial Unicode MS" w:hAnsi="Times New Roman"/>
+          <w:sz w:val="18"/>
+          <w:szCs w:val="18"/>
+        </w:rPr>
+        <w:lastRenderedPageBreak/>
+        <w:t>sự</w:t>
       </w:r>
       <w:r>
         <w:rPr>
@@ -12113,7 +11986,6 @@
           <w:sz w:val="18"/>
           <w:szCs w:val="18"/>
         </w:rPr>
-        <w:lastRenderedPageBreak/>
         <w:t>Bên thế chấp phải bồi thường toàn bộ thiệt hại gây ra do chậm bàn giao hoặc không bàn giao TSBĐ, không phối hợp hoặc có hành vi cản trở VIETBANK xem xét, kiểm tra thực tế (thu giữ) TSBĐ, kể cả trường hợp TSBĐ được bán, chuyển nhượng cho bên thứ ba mà việc chậm bàn giao hoặc không bàn giao TSBĐ dẫn đến phải bồi thường cho bên mua, bên nhận chuyển nhượng); và</w:t>
       </w:r>
     </w:p>
@@ -12168,6 +12040,7 @@
           <w:sz w:val="18"/>
           <w:szCs w:val="18"/>
         </w:rPr>
+        <w:lastRenderedPageBreak/>
         <w:t xml:space="preserve">VIETBANK có thể tự mình hoặc </w:t>
       </w:r>
       <w:r>
@@ -14110,7 +13983,6 @@
           <w:szCs w:val="18"/>
           <w:lang w:bidi="en-US"/>
         </w:rPr>
-        <w:lastRenderedPageBreak/>
         <w:t>Trường hợp TSBĐ là chứng khoán niêm yết, hàng hóa trên sàn giao dịch hàng hóa hoặc động sản khác có thể xác định được giá cụ thể, rõ ràng trên thị trường thì VIETBANK chỉ cần thông báo cho Bên thế chấp trước khi VIETBANK xử</w:t>
       </w:r>
       <w:r>
@@ -14240,7 +14112,17 @@
           <w:szCs w:val="18"/>
           <w:lang w:bidi="en-US"/>
         </w:rPr>
-        <w:t xml:space="preserve"> yêu cầu của Bên được cấp tín dụng và/hoặc cơ quan/tổ chức có thẩm quyền mà pháp luật quy định VIETBANK có trách nhiệm cung cấp, và/hoặc Bên thứ ba khi thực hiện các dịch vụ liên quan đến việc cấp tín dụng, nhận/quản lý TSBĐ; Bên thứ ba mà VIETBANK có dự định, nhu cầu (hoặc đang) hợp tác, đối tác, nhà cung cấp dịch vụ hoặc các trường hợp khác theo quy định của pháp </w:t>
+        <w:t xml:space="preserve"> yêu cầu của Bên được cấp tín dụng và/hoặc cơ quan/tổ chức có thẩm quyền mà pháp luật quy định VIETBANK có trách nhiệm cung cấp, và/hoặc Bên thứ ba khi thực hiện các dịch vụ liên quan đến việc cấp tín dụng, </w:t>
+      </w:r>
+      <w:r>
+        <w:rPr>
+          <w:rFonts w:ascii="Times New Roman" w:eastAsia="Arial Unicode MS" w:hAnsi="Times New Roman"/>
+          <w:sz w:val="18"/>
+          <w:szCs w:val="18"/>
+          <w:lang w:bidi="en-US"/>
+        </w:rPr>
+        <w:lastRenderedPageBreak/>
+        <w:t xml:space="preserve">nhận/quản lý TSBĐ; Bên thứ ba mà VIETBANK có dự định, nhu cầu (hoặc đang) hợp tác, đối tác, nhà cung cấp dịch vụ hoặc các trường hợp khác theo quy định của pháp </w:t>
       </w:r>
       <w:r>
         <w:rPr>
@@ -15632,18 +15514,7 @@
           <w:szCs w:val="18"/>
           <w:lang w:bidi="en-US"/>
         </w:rPr>
-        <w:t xml:space="preserve">Trường hợp Hợp đồng này thay thế cho (các) hợp đồng bảo đảm đã ký để bảo đảm cho các nghĩa vụ đã có của Bên thế chấp, Bên được </w:t>
-      </w:r>
-      <w:r>
-        <w:rPr>
-          <w:rFonts w:ascii="Times New Roman" w:eastAsia="Arial Unicode MS" w:hAnsi="Times New Roman"/>
-          <w:kern w:val="3"/>
-          <w:sz w:val="18"/>
-          <w:szCs w:val="18"/>
-          <w:lang w:bidi="en-US"/>
-        </w:rPr>
-        <w:lastRenderedPageBreak/>
-        <w:t xml:space="preserve">cấp tín dụng với </w:t>
+        <w:t xml:space="preserve">Trường hợp Hợp đồng này thay thế cho (các) hợp đồng bảo đảm đã ký để bảo đảm cho các nghĩa vụ đã có của Bên thế chấp, Bên được cấp tín dụng với </w:t>
       </w:r>
       <w:r>
         <w:rPr>
@@ -15987,7 +15858,18 @@
           <w:szCs w:val="18"/>
           <w:lang w:bidi="en-US"/>
         </w:rPr>
-        <w:t xml:space="preserve">Bên được cấp tín dụng </w:t>
+        <w:t xml:space="preserve">Bên được </w:t>
+      </w:r>
+      <w:r>
+        <w:rPr>
+          <w:rFonts w:ascii="Times New Roman" w:eastAsia="Arial Unicode MS" w:hAnsi="Times New Roman"/>
+          <w:kern w:val="3"/>
+          <w:sz w:val="18"/>
+          <w:szCs w:val="18"/>
+          <w:lang w:bidi="en-US"/>
+        </w:rPr>
+        <w:lastRenderedPageBreak/>
+        <w:t xml:space="preserve">cấp tín dụng </w:t>
       </w:r>
       <w:r>
         <w:rPr>

</xml_diff>